<commit_message>
Updated with new job
</commit_message>
<xml_diff>
--- a/resume/Jeffrey_Warner_Resume.docx
+++ b/resume/Jeffrey_Warner_Resume.docx
@@ -151,11 +151,14 @@
         <w:adjustRightInd w:val="0"/>
         <w:spacing w:after="0" w:line="240" w:lineRule="auto"/>
         <w:rPr>
-          <w:rStyle w:val="Hyperlink"/>
           <w:rFonts w:ascii="Georgia" w:hAnsi="Georgia"/>
-          <w:color w:val="auto"/>
-          <w:u w:val="none"/>
-        </w:rPr>
+        </w:rPr>
+        <w:sectPr>
+          <w:pgSz w:w="12240" w:h="15840"/>
+          <w:pgMar w:top="1440" w:right="1440" w:bottom="1440" w:left="1440" w:header="720" w:footer="720" w:gutter="0"/>
+          <w:cols w:space="720"/>
+          <w:docGrid w:linePitch="360"/>
+        </w:sectPr>
       </w:pPr>
       <w:hyperlink r:id="rId8" w:history="1">
         <w:r>
@@ -193,183 +196,6 @@
         </w:rPr>
         <w:t xml:space="preserve"> </w:t>
       </w:r>
-    </w:p>
-    <w:p>
-      <w:pPr>
-        <w:autoSpaceDE w:val="0"/>
-        <w:autoSpaceDN w:val="0"/>
-        <w:adjustRightInd w:val="0"/>
-        <w:spacing w:after="0" w:line="240" w:lineRule="auto"/>
-        <w:rPr>
-          <w:rFonts w:ascii="Georgia" w:hAnsi="Georgia" w:cs="Garamond"/>
-        </w:rPr>
-      </w:pPr>
-    </w:p>
-    <w:p>
-      <w:pPr>
-        <w:autoSpaceDE w:val="0"/>
-        <w:autoSpaceDN w:val="0"/>
-        <w:adjustRightInd w:val="0"/>
-        <w:spacing w:after="0" w:line="240" w:lineRule="auto"/>
-        <w:rPr>
-          <w:rFonts w:ascii="Georgia" w:hAnsi="Georgia" w:cs="Garamond-Bold"/>
-          <w:b/>
-          <w:bCs/>
-          <w:sz w:val="28"/>
-          <w:szCs w:val="28"/>
-        </w:rPr>
-      </w:pPr>
-      <w:r>
-        <w:rPr>
-          <w:rFonts w:ascii="Georgia" w:hAnsi="Georgia" w:cs="Garamond-Bold"/>
-          <w:b/>
-          <w:bCs/>
-          <w:sz w:val="28"/>
-          <w:szCs w:val="28"/>
-        </w:rPr>
-        <w:t>EDUCATION</w:t>
-      </w:r>
-      <w:r>
-        <w:rPr>
-          <w:rFonts w:ascii="Georgia" w:hAnsi="Georgia" w:cs="Garamond-Bold"/>
-          <w:b/>
-          <w:bCs/>
-          <w:sz w:val="28"/>
-          <w:szCs w:val="28"/>
-        </w:rPr>
-        <w:t xml:space="preserve">                                                                                         </w:t>
-      </w:r>
-      <w:r>
-        <w:rPr>
-          <w:rFonts w:ascii="Georgia" w:hAnsi="Georgia" w:cs="Garamond-Bold"/>
-          <w:b/>
-          <w:bCs/>
-        </w:rPr>
-        <w:t xml:space="preserve"> </w:t>
-      </w:r>
-    </w:p>
-    <w:p>
-      <w:pPr>
-        <w:pBdr>
-          <w:top w:val="single" w:sz="4" w:space="1" w:color="auto"/>
-        </w:pBdr>
-        <w:autoSpaceDE w:val="0"/>
-        <w:autoSpaceDN w:val="0"/>
-        <w:adjustRightInd w:val="0"/>
-        <w:spacing w:after="0" w:line="240" w:lineRule="auto"/>
-        <w:rPr>
-          <w:rFonts w:ascii="Georgia" w:hAnsi="Georgia" w:cs="Garamond-Bold"/>
-          <w:bCs/>
-        </w:rPr>
-      </w:pPr>
-      <w:r>
-        <w:rPr>
-          <w:rFonts w:ascii="Georgia" w:hAnsi="Georgia" w:cs="Garamond-Bold"/>
-          <w:b/>
-          <w:bCs/>
-          <w:sz w:val="24"/>
-          <w:szCs w:val="24"/>
-        </w:rPr>
-        <w:t>University of California</w:t>
-      </w:r>
-      <w:r>
-        <w:rPr>
-          <w:rFonts w:ascii="Georgia" w:hAnsi="Georgia" w:cs="Garamond-Bold"/>
-          <w:b/>
-          <w:bCs/>
-          <w:sz w:val="24"/>
-          <w:szCs w:val="24"/>
-        </w:rPr>
-        <w:t xml:space="preserve"> -</w:t>
-      </w:r>
-      <w:r>
-        <w:rPr>
-          <w:rFonts w:ascii="Georgia" w:hAnsi="Georgia" w:cs="Garamond-Bold"/>
-          <w:b/>
-          <w:bCs/>
-          <w:sz w:val="24"/>
-          <w:szCs w:val="24"/>
-        </w:rPr>
-        <w:t xml:space="preserve"> Davis</w:t>
-      </w:r>
-      <w:r>
-        <w:rPr>
-          <w:rFonts w:ascii="Georgia" w:hAnsi="Georgia" w:cs="Garamond-Bold"/>
-          <w:b/>
-          <w:bCs/>
-          <w:sz w:val="24"/>
-          <w:szCs w:val="24"/>
-        </w:rPr>
-        <w:t xml:space="preserve"> </w:t>
-      </w:r>
-      <w:r>
-        <w:rPr>
-          <w:rFonts w:ascii="Georgia" w:hAnsi="Georgia" w:cs="Garamond-Bold"/>
-          <w:b/>
-          <w:bCs/>
-          <w:sz w:val="24"/>
-          <w:szCs w:val="24"/>
-        </w:rPr>
-        <w:t xml:space="preserve">                                 </w:t>
-      </w:r>
-      <w:r>
-        <w:rPr>
-          <w:rFonts w:ascii="Georgia" w:hAnsi="Georgia" w:cs="Garamond-Bold"/>
-          <w:b/>
-          <w:bCs/>
-          <w:sz w:val="24"/>
-          <w:szCs w:val="24"/>
-        </w:rPr>
-        <w:t xml:space="preserve">    October 2014 – June 2018</w:t>
-      </w:r>
-    </w:p>
-    <w:p>
-      <w:pPr>
-        <w:pStyle w:val="ListParagraph"/>
-        <w:numPr>
-          <w:ilvl w:val="0"/>
-          <w:numId w:val="3"/>
-        </w:numPr>
-        <w:autoSpaceDE w:val="0"/>
-        <w:autoSpaceDN w:val="0"/>
-        <w:adjustRightInd w:val="0"/>
-        <w:spacing w:after="0" w:line="240" w:lineRule="auto"/>
-        <w:rPr>
-          <w:rFonts w:ascii="Georgia" w:hAnsi="Georgia" w:cs="Garamond"/>
-          <w:sz w:val="24"/>
-          <w:szCs w:val="24"/>
-        </w:rPr>
-        <w:sectPr>
-          <w:pgSz w:w="12240" w:h="15840"/>
-          <w:pgMar w:top="1440" w:right="1440" w:bottom="1440" w:left="1440" w:header="720" w:footer="720" w:gutter="0"/>
-          <w:cols w:space="720"/>
-          <w:docGrid w:linePitch="360"/>
-        </w:sectPr>
-      </w:pPr>
-      <w:r>
-        <w:rPr>
-          <w:rFonts w:ascii="Georgia" w:hAnsi="Georgia" w:cs="Garamond"/>
-        </w:rPr>
-        <w:t>B</w:t>
-      </w:r>
-      <w:r>
-        <w:rPr>
-          <w:rFonts w:ascii="Georgia" w:hAnsi="Georgia" w:cs="Garamond"/>
-        </w:rPr>
-        <w:t>achelor of Science</w:t>
-      </w:r>
-      <w:r>
-        <w:rPr>
-          <w:rFonts w:ascii="Georgia" w:hAnsi="Georgia" w:cs="Garamond"/>
-        </w:rPr>
-        <w:t xml:space="preserve">, </w:t>
-      </w:r>
-      <w:r>
-        <w:rPr>
-          <w:rFonts w:ascii="Georgia" w:hAnsi="Georgia" w:cs="Garamond"/>
-        </w:rPr>
-        <w:t>Computer Science</w:t>
-      </w:r>
       <w:r>
         <w:rPr>
           <w:rFonts w:ascii="Georgia" w:hAnsi="Georgia" w:cs="Garamond"/>
@@ -445,7 +271,7 @@
         <w:rPr>
           <w:rFonts w:ascii="Georgia" w:hAnsi="Georgia" w:cs="Garamond"/>
         </w:rPr>
-        <w:t xml:space="preserve">Languages: </w:t>
+        <w:t xml:space="preserve">Java, </w:t>
       </w:r>
       <w:r>
         <w:rPr>
@@ -481,7 +307,7 @@
         <w:rPr>
           <w:rFonts w:ascii="Georgia" w:hAnsi="Georgia" w:cs="Garamond"/>
         </w:rPr>
-        <w:t xml:space="preserve">Java, JavaScript, Python, PHP, SQL, </w:t>
+        <w:t xml:space="preserve">JavaScript, Python, </w:t>
       </w:r>
       <w:r>
         <w:rPr>
@@ -494,6 +320,12 @@
           <w:rFonts w:ascii="Georgia" w:hAnsi="Georgia" w:cs="Garamond"/>
         </w:rPr>
         <w:t>, CSS</w:t>
+      </w:r>
+      <w:r>
+        <w:rPr>
+          <w:rFonts w:ascii="Georgia" w:hAnsi="Georgia" w:cs="Garamond"/>
+        </w:rPr>
+        <w:t>, PHP, SQL</w:t>
       </w:r>
     </w:p>
     <w:p>
@@ -515,19 +347,7 @@
         <w:rPr>
           <w:rFonts w:ascii="Georgia" w:hAnsi="Georgia" w:cs="Garamond"/>
         </w:rPr>
-        <w:t>Environm</w:t>
-      </w:r>
-      <w:r>
-        <w:rPr>
-          <w:rFonts w:ascii="Georgia" w:hAnsi="Georgia" w:cs="Garamond"/>
-        </w:rPr>
-        <w:t>ents:</w:t>
-      </w:r>
-      <w:r>
-        <w:rPr>
-          <w:rFonts w:ascii="Georgia" w:hAnsi="Georgia" w:cs="Garamond"/>
-        </w:rPr>
-        <w:t xml:space="preserve"> </w:t>
+        <w:t xml:space="preserve">Angular, REST APIs, </w:t>
       </w:r>
       <w:r>
         <w:rPr>
@@ -541,6 +361,28 @@
         </w:rPr>
         <w:t xml:space="preserve"> React Native, </w:t>
       </w:r>
+      <w:proofErr w:type="spellStart"/>
+      <w:r>
+        <w:rPr>
+          <w:rFonts w:ascii="Georgia" w:hAnsi="Georgia" w:cs="Garamond"/>
+        </w:rPr>
+        <w:t>G</w:t>
+      </w:r>
+      <w:bookmarkStart w:id="0" w:name="_GoBack"/>
+      <w:bookmarkEnd w:id="0"/>
+      <w:r>
+        <w:rPr>
+          <w:rFonts w:ascii="Georgia" w:hAnsi="Georgia" w:cs="Garamond"/>
+        </w:rPr>
+        <w:t>it</w:t>
+      </w:r>
+      <w:proofErr w:type="spellEnd"/>
+      <w:r>
+        <w:rPr>
+          <w:rFonts w:ascii="Georgia" w:hAnsi="Georgia" w:cs="Garamond"/>
+        </w:rPr>
+        <w:t xml:space="preserve">, </w:t>
+      </w:r>
       <w:r>
         <w:rPr>
           <w:rFonts w:ascii="Georgia" w:hAnsi="Georgia" w:cs="Garamond"/>
@@ -551,19 +393,7 @@
         <w:rPr>
           <w:rFonts w:ascii="Georgia" w:hAnsi="Georgia" w:cs="Garamond"/>
         </w:rPr>
-        <w:t xml:space="preserve">, </w:t>
-      </w:r>
-      <w:r>
-        <w:rPr>
-          <w:rFonts w:ascii="Georgia" w:hAnsi="Georgia" w:cs="Garamond"/>
-        </w:rPr>
-        <w:t xml:space="preserve">Git, </w:t>
-      </w:r>
-      <w:r>
-        <w:rPr>
-          <w:rFonts w:ascii="Georgia" w:hAnsi="Georgia" w:cs="Garamond"/>
-        </w:rPr>
-        <w:t>Firebase,</w:t>
+        <w:t>, Firebase,</w:t>
       </w:r>
       <w:r>
         <w:rPr>
@@ -640,17 +470,7 @@
           <w:sz w:val="24"/>
           <w:szCs w:val="24"/>
         </w:rPr>
-        <w:t xml:space="preserve">Undergraduate </w:t>
-      </w:r>
-      <w:r>
-        <w:rPr>
-          <w:rFonts w:ascii="Georgia" w:hAnsi="Georgia" w:cs="Garamond-Bold"/>
-          <w:b/>
-          <w:bCs/>
-          <w:sz w:val="24"/>
-          <w:szCs w:val="24"/>
-        </w:rPr>
-        <w:t>Intern</w:t>
+        <w:t>Junior Software Engineer</w:t>
       </w:r>
       <w:r>
         <w:rPr>
@@ -681,59 +501,7 @@
           <w:sz w:val="24"/>
           <w:szCs w:val="24"/>
         </w:rPr>
-        <w:t xml:space="preserve">   </w:t>
-      </w:r>
-      <w:r>
-        <w:rPr>
-          <w:rFonts w:ascii="Georgia" w:hAnsi="Georgia" w:cs="Garamond-Bold"/>
-          <w:b/>
-          <w:bCs/>
-          <w:sz w:val="24"/>
-          <w:szCs w:val="24"/>
-        </w:rPr>
-        <w:t xml:space="preserve">              </w:t>
-      </w:r>
-      <w:bookmarkStart w:id="0" w:name="_GoBack"/>
-      <w:bookmarkEnd w:id="0"/>
-      <w:r>
-        <w:rPr>
-          <w:rFonts w:ascii="Georgia" w:hAnsi="Georgia" w:cs="Garamond-Bold"/>
-          <w:b/>
-          <w:bCs/>
-          <w:sz w:val="24"/>
-          <w:szCs w:val="24"/>
-        </w:rPr>
-        <w:t xml:space="preserve">October 2017 – </w:t>
-      </w:r>
-      <w:r>
-        <w:rPr>
-          <w:rFonts w:ascii="Georgia" w:hAnsi="Georgia" w:cs="Garamond-Bold"/>
-          <w:b/>
-          <w:bCs/>
-          <w:sz w:val="24"/>
-          <w:szCs w:val="24"/>
-        </w:rPr>
-        <w:t>November</w:t>
-      </w:r>
-      <w:r>
-        <w:rPr>
-          <w:rFonts w:ascii="Georgia" w:hAnsi="Georgia" w:cs="Garamond-Bold"/>
-          <w:b/>
-          <w:bCs/>
-          <w:sz w:val="24"/>
-          <w:szCs w:val="24"/>
-        </w:rPr>
-        <w:t xml:space="preserve"> 2018</w:t>
-      </w:r>
-      <w:r>
-        <w:rPr>
-          <w:rFonts w:ascii="Georgia" w:hAnsi="Georgia" w:cs="Garamond-Bold"/>
-          <w:b/>
-          <w:bCs/>
-          <w:sz w:val="24"/>
-          <w:szCs w:val="24"/>
-        </w:rPr>
-        <w:t xml:space="preserve"> </w:t>
+        <w:t xml:space="preserve">                            April 2019 – Present</w:t>
       </w:r>
     </w:p>
     <w:p>
@@ -752,28 +520,7 @@
           <w:rFonts w:ascii="Georgia" w:hAnsi="Georgia" w:cs="Garamond-Bold"/>
           <w:bCs/>
         </w:rPr>
-        <w:t xml:space="preserve">VICTR </w:t>
-      </w:r>
-      <w:r>
-        <w:rPr>
-          <w:rFonts w:ascii="Georgia" w:hAnsi="Georgia" w:cs="Garamond-Bold"/>
-          <w:bCs/>
-        </w:rPr>
-        <w:t>Lab</w:t>
-      </w:r>
-      <w:r>
-        <w:rPr>
-          <w:rFonts w:ascii="Georgia" w:hAnsi="Georgia" w:cs="Garamond-Bold"/>
-          <w:bCs/>
-        </w:rPr>
-        <w:t>, Davis</w:t>
-      </w:r>
-      <w:r>
-        <w:rPr>
-          <w:rFonts w:ascii="Georgia" w:hAnsi="Georgia" w:cs="Garamond-Bold"/>
-          <w:bCs/>
-        </w:rPr>
-        <w:t>, CA</w:t>
+        <w:t>New Venture Visions, CA</w:t>
       </w:r>
     </w:p>
     <w:p>
@@ -792,26 +539,73 @@
           <w:bCs/>
         </w:rPr>
       </w:pPr>
-      <w:r>
-        <w:rPr>
-          <w:rFonts w:ascii="Georgia" w:hAnsi="Georgia" w:cs="Garamond-Bold"/>
-          <w:bCs/>
-        </w:rPr>
-        <w:t xml:space="preserve">Worked on two main projects </w:t>
-      </w:r>
-    </w:p>
-    <w:p>
-      <w:pPr>
-        <w:pStyle w:val="ListParagraph"/>
-        <w:autoSpaceDE w:val="0"/>
-        <w:autoSpaceDN w:val="0"/>
-        <w:adjustRightInd w:val="0"/>
-        <w:spacing w:after="0" w:line="240" w:lineRule="auto"/>
-        <w:rPr>
-          <w:rFonts w:ascii="Georgia" w:hAnsi="Georgia" w:cs="Garamond-Bold"/>
-          <w:bCs/>
-        </w:rPr>
-      </w:pPr>
+      <w:proofErr w:type="gramStart"/>
+      <w:r>
+        <w:rPr>
+          <w:rFonts w:ascii="Georgia" w:hAnsi="Georgia" w:cs="Garamond-Bold"/>
+          <w:bCs/>
+        </w:rPr>
+        <w:t>Developing</w:t>
+      </w:r>
+      <w:r>
+        <w:rPr>
+          <w:rFonts w:ascii="Georgia" w:hAnsi="Georgia" w:cs="Garamond-Bold"/>
+          <w:bCs/>
+        </w:rPr>
+        <w:t xml:space="preserve"> </w:t>
+      </w:r>
+      <w:r>
+        <w:rPr>
+          <w:rFonts w:ascii="Georgia" w:hAnsi="Georgia" w:cs="Garamond-Bold"/>
+          <w:bCs/>
+        </w:rPr>
+        <w:t xml:space="preserve">a </w:t>
+      </w:r>
+      <w:proofErr w:type="spellStart"/>
+      <w:r>
+        <w:rPr>
+          <w:rFonts w:ascii="Georgia" w:hAnsi="Georgia" w:cs="Garamond-Bold"/>
+          <w:bCs/>
+        </w:rPr>
+        <w:t>SaaS</w:t>
+      </w:r>
+      <w:proofErr w:type="spellEnd"/>
+      <w:r>
+        <w:rPr>
+          <w:rFonts w:ascii="Georgia" w:hAnsi="Georgia" w:cs="Garamond-Bold"/>
+          <w:bCs/>
+        </w:rPr>
+        <w:t xml:space="preserve"> application</w:t>
+      </w:r>
+      <w:r>
+        <w:rPr>
+          <w:rFonts w:ascii="Georgia" w:hAnsi="Georgia" w:cs="Garamond-Bold"/>
+          <w:bCs/>
+        </w:rPr>
+        <w:t>.</w:t>
+      </w:r>
+      <w:proofErr w:type="gramEnd"/>
+      <w:r>
+        <w:rPr>
+          <w:rFonts w:ascii="Georgia" w:hAnsi="Georgia" w:cs="Garamond-Bold"/>
+          <w:bCs/>
+        </w:rPr>
+        <w:t xml:space="preserve"> W</w:t>
+      </w:r>
+      <w:r>
+        <w:rPr>
+          <w:rFonts w:ascii="Georgia" w:hAnsi="Georgia" w:cs="Garamond-Bold"/>
+          <w:bCs/>
+        </w:rPr>
+        <w:t xml:space="preserve">orking as a full-stack engineer developing </w:t>
+      </w:r>
+      <w:r>
+        <w:rPr>
+          <w:rFonts w:ascii="Georgia" w:hAnsi="Georgia" w:cs="Garamond-Bold"/>
+          <w:bCs/>
+        </w:rPr>
+        <w:t>both the backend and the frontend</w:t>
+      </w:r>
     </w:p>
     <w:p>
       <w:pPr>
@@ -834,7 +628,37 @@
           <w:rFonts w:ascii="Georgia" w:hAnsi="Georgia" w:cs="Garamond-Bold"/>
           <w:bCs/>
         </w:rPr>
-        <w:t xml:space="preserve">Developed a video game to be used in social experiments to survey people’s thoughts on gun control </w:t>
+        <w:t xml:space="preserve">Created many </w:t>
+      </w:r>
+      <w:proofErr w:type="spellStart"/>
+      <w:r>
+        <w:rPr>
+          <w:rFonts w:ascii="Georgia" w:hAnsi="Georgia" w:cs="Garamond-Bold"/>
+          <w:bCs/>
+        </w:rPr>
+        <w:t>RESTful</w:t>
+      </w:r>
+      <w:proofErr w:type="spellEnd"/>
+      <w:r>
+        <w:rPr>
+          <w:rFonts w:ascii="Georgia" w:hAnsi="Georgia" w:cs="Garamond-Bold"/>
+          <w:bCs/>
+        </w:rPr>
+        <w:t xml:space="preserve"> API endpoints with Java</w:t>
+      </w:r>
+      <w:r>
+        <w:rPr>
+          <w:rFonts w:ascii="Georgia" w:hAnsi="Georgia" w:cs="Garamond-Bold"/>
+          <w:bCs/>
+        </w:rPr>
+        <w:t xml:space="preserve"> that queries</w:t>
+      </w:r>
+      <w:r>
+        <w:rPr>
+          <w:rFonts w:ascii="Georgia" w:hAnsi="Georgia" w:cs="Garamond-Bold"/>
+          <w:bCs/>
+        </w:rPr>
+        <w:t xml:space="preserve"> our MySQL database for data on users and customers</w:t>
       </w:r>
     </w:p>
     <w:p>
@@ -858,7 +682,7 @@
           <w:rFonts w:ascii="Georgia" w:hAnsi="Georgia" w:cs="Garamond-Bold"/>
           <w:bCs/>
         </w:rPr>
-        <w:t xml:space="preserve">Built game from scratch and was a part of most of the development process </w:t>
+        <w:t xml:space="preserve">Developed frontend using Angular programmed with Typescript and HTML. </w:t>
       </w:r>
     </w:p>
     <w:p>
@@ -882,7 +706,178 @@
           <w:rFonts w:ascii="Georgia" w:hAnsi="Georgia" w:cs="Garamond-Bold"/>
           <w:bCs/>
         </w:rPr>
-        <w:t xml:space="preserve">Programmed various player character functionalities as well as designed the levels the player interacted in </w:t>
+        <w:t>Designed website for company identity</w:t>
+      </w:r>
+    </w:p>
+    <w:p>
+      <w:pPr>
+        <w:autoSpaceDE w:val="0"/>
+        <w:autoSpaceDN w:val="0"/>
+        <w:adjustRightInd w:val="0"/>
+        <w:spacing w:after="0" w:line="240" w:lineRule="auto"/>
+        <w:rPr>
+          <w:rFonts w:ascii="Georgia" w:hAnsi="Georgia" w:cs="Garamond-Bold"/>
+          <w:b/>
+          <w:bCs/>
+          <w:sz w:val="24"/>
+          <w:szCs w:val="24"/>
+        </w:rPr>
+      </w:pPr>
+    </w:p>
+    <w:p>
+      <w:pPr>
+        <w:autoSpaceDE w:val="0"/>
+        <w:autoSpaceDN w:val="0"/>
+        <w:adjustRightInd w:val="0"/>
+        <w:spacing w:after="0" w:line="240" w:lineRule="auto"/>
+        <w:rPr>
+          <w:rFonts w:ascii="Georgia" w:hAnsi="Georgia" w:cs="Garamond-Bold"/>
+          <w:b/>
+          <w:bCs/>
+          <w:sz w:val="24"/>
+          <w:szCs w:val="24"/>
+        </w:rPr>
+      </w:pPr>
+      <w:r>
+        <w:rPr>
+          <w:rFonts w:ascii="Georgia" w:hAnsi="Georgia" w:cs="Garamond-Bold"/>
+          <w:b/>
+          <w:bCs/>
+          <w:sz w:val="24"/>
+          <w:szCs w:val="24"/>
+        </w:rPr>
+        <w:t xml:space="preserve">Undergraduate </w:t>
+      </w:r>
+      <w:r>
+        <w:rPr>
+          <w:rFonts w:ascii="Georgia" w:hAnsi="Georgia" w:cs="Garamond-Bold"/>
+          <w:b/>
+          <w:bCs/>
+          <w:sz w:val="24"/>
+          <w:szCs w:val="24"/>
+        </w:rPr>
+        <w:t>Intern</w:t>
+      </w:r>
+      <w:r>
+        <w:rPr>
+          <w:rFonts w:ascii="Georgia" w:hAnsi="Georgia" w:cs="Garamond-Bold"/>
+          <w:b/>
+          <w:bCs/>
+          <w:sz w:val="24"/>
+          <w:szCs w:val="24"/>
+        </w:rPr>
+        <w:t xml:space="preserve"> </w:t>
+      </w:r>
+      <w:r>
+        <w:rPr>
+          <w:rFonts w:ascii="Georgia" w:hAnsi="Georgia" w:cs="Garamond-Bold"/>
+          <w:b/>
+          <w:bCs/>
+          <w:sz w:val="24"/>
+          <w:szCs w:val="24"/>
+        </w:rPr>
+        <w:tab/>
+        <w:t xml:space="preserve">                         </w:t>
+      </w:r>
+      <w:r>
+        <w:rPr>
+          <w:rFonts w:ascii="Georgia" w:hAnsi="Georgia" w:cs="Garamond-Bold"/>
+          <w:b/>
+          <w:bCs/>
+          <w:sz w:val="24"/>
+          <w:szCs w:val="24"/>
+        </w:rPr>
+        <w:t xml:space="preserve">   </w:t>
+      </w:r>
+      <w:r>
+        <w:rPr>
+          <w:rFonts w:ascii="Georgia" w:hAnsi="Georgia" w:cs="Garamond-Bold"/>
+          <w:b/>
+          <w:bCs/>
+          <w:sz w:val="24"/>
+          <w:szCs w:val="24"/>
+        </w:rPr>
+        <w:t xml:space="preserve">              </w:t>
+      </w:r>
+      <w:r>
+        <w:rPr>
+          <w:rFonts w:ascii="Georgia" w:hAnsi="Georgia" w:cs="Garamond-Bold"/>
+          <w:b/>
+          <w:bCs/>
+          <w:sz w:val="24"/>
+          <w:szCs w:val="24"/>
+        </w:rPr>
+        <w:t xml:space="preserve">October 2017 – </w:t>
+      </w:r>
+      <w:r>
+        <w:rPr>
+          <w:rFonts w:ascii="Georgia" w:hAnsi="Georgia" w:cs="Garamond-Bold"/>
+          <w:b/>
+          <w:bCs/>
+          <w:sz w:val="24"/>
+          <w:szCs w:val="24"/>
+        </w:rPr>
+        <w:t>November</w:t>
+      </w:r>
+      <w:r>
+        <w:rPr>
+          <w:rFonts w:ascii="Georgia" w:hAnsi="Georgia" w:cs="Garamond-Bold"/>
+          <w:b/>
+          <w:bCs/>
+          <w:sz w:val="24"/>
+          <w:szCs w:val="24"/>
+        </w:rPr>
+        <w:t xml:space="preserve"> 2018</w:t>
+      </w:r>
+      <w:r>
+        <w:rPr>
+          <w:rFonts w:ascii="Georgia" w:hAnsi="Georgia" w:cs="Garamond-Bold"/>
+          <w:b/>
+          <w:bCs/>
+          <w:sz w:val="24"/>
+          <w:szCs w:val="24"/>
+        </w:rPr>
+        <w:t xml:space="preserve"> </w:t>
+      </w:r>
+    </w:p>
+    <w:p>
+      <w:pPr>
+        <w:autoSpaceDE w:val="0"/>
+        <w:autoSpaceDN w:val="0"/>
+        <w:adjustRightInd w:val="0"/>
+        <w:spacing w:after="0" w:line="240" w:lineRule="auto"/>
+        <w:rPr>
+          <w:rFonts w:ascii="Georgia" w:hAnsi="Georgia" w:cs="Garamond-Bold"/>
+          <w:bCs/>
+        </w:rPr>
+      </w:pPr>
+      <w:r>
+        <w:rPr>
+          <w:rFonts w:ascii="Georgia" w:hAnsi="Georgia" w:cs="Garamond-Bold"/>
+          <w:bCs/>
+        </w:rPr>
+        <w:t xml:space="preserve">VICTR </w:t>
+      </w:r>
+      <w:r>
+        <w:rPr>
+          <w:rFonts w:ascii="Georgia" w:hAnsi="Georgia" w:cs="Garamond-Bold"/>
+          <w:bCs/>
+        </w:rPr>
+        <w:t>Lab</w:t>
+      </w:r>
+      <w:r>
+        <w:rPr>
+          <w:rFonts w:ascii="Georgia" w:hAnsi="Georgia" w:cs="Garamond-Bold"/>
+          <w:bCs/>
+        </w:rPr>
+        <w:t>, Davis</w:t>
+      </w:r>
+      <w:r>
+        <w:rPr>
+          <w:rFonts w:ascii="Georgia" w:hAnsi="Georgia" w:cs="Garamond-Bold"/>
+          <w:bCs/>
+        </w:rPr>
+        <w:t>, CA</w:t>
       </w:r>
     </w:p>
     <w:p>
@@ -906,21 +901,28 @@
           <w:rFonts w:ascii="Georgia" w:hAnsi="Georgia" w:cs="Garamond-Bold"/>
           <w:bCs/>
         </w:rPr>
-        <w:t>Built game</w:t>
-      </w:r>
-      <w:r>
-        <w:rPr>
-          <w:rFonts w:ascii="Georgia" w:hAnsi="Georgia" w:cs="Garamond-Bold"/>
-          <w:bCs/>
-        </w:rPr>
-        <w:t xml:space="preserve"> in Unity</w:t>
-      </w:r>
-      <w:r>
-        <w:rPr>
-          <w:rFonts w:ascii="Georgia" w:hAnsi="Georgia" w:cs="Garamond-Bold"/>
-          <w:bCs/>
-        </w:rPr>
-        <w:t xml:space="preserve"> and scripts were written in C#</w:t>
+        <w:t xml:space="preserve">Developed a video game used in </w:t>
+      </w:r>
+      <w:r>
+        <w:rPr>
+          <w:rFonts w:ascii="Georgia" w:hAnsi="Georgia" w:cs="Garamond-Bold"/>
+          <w:bCs/>
+        </w:rPr>
+        <w:t xml:space="preserve">the </w:t>
+      </w:r>
+      <w:r>
+        <w:rPr>
+          <w:rFonts w:ascii="Georgia" w:hAnsi="Georgia" w:cs="Garamond-Bold"/>
+          <w:bCs/>
+        </w:rPr>
+        <w:t>social experiment</w:t>
+      </w:r>
+      <w:r>
+        <w:rPr>
+          <w:rFonts w:ascii="Georgia" w:hAnsi="Georgia" w:cs="Garamond-Bold"/>
+          <w:bCs/>
+        </w:rPr>
+        <w:t>:</w:t>
       </w:r>
       <w:r>
         <w:rPr>
@@ -929,19 +931,20 @@
         </w:rPr>
         <w:t xml:space="preserve"> </w:t>
       </w:r>
-    </w:p>
-    <w:p>
-      <w:pPr>
-        <w:pStyle w:val="ListParagraph"/>
-        <w:autoSpaceDE w:val="0"/>
-        <w:autoSpaceDN w:val="0"/>
-        <w:adjustRightInd w:val="0"/>
-        <w:spacing w:after="0" w:line="240" w:lineRule="auto"/>
-        <w:rPr>
-          <w:rFonts w:ascii="Georgia" w:hAnsi="Georgia" w:cs="Garamond-Bold"/>
-          <w:bCs/>
-        </w:rPr>
-      </w:pPr>
+      <w:r>
+        <w:rPr>
+          <w:rFonts w:ascii="Georgia" w:hAnsi="Georgia" w:cs="Garamond-Bold"/>
+          <w:bCs/>
+        </w:rPr>
+        <w:t>Personality Traits and Perceptions About Guns Affect the Relationship Between Violence Justification and Guil</w:t>
+      </w:r>
+      <w:r>
+        <w:rPr>
+          <w:rFonts w:ascii="Georgia" w:hAnsi="Georgia" w:cs="Garamond-Bold"/>
+          <w:bCs/>
+        </w:rPr>
+        <w:t>t</w:t>
+      </w:r>
     </w:p>
     <w:p>
       <w:pPr>
@@ -964,21 +967,14 @@
           <w:rFonts w:ascii="Georgia" w:hAnsi="Georgia" w:cs="Garamond-Bold"/>
           <w:bCs/>
         </w:rPr>
-        <w:t xml:space="preserve">Created a prototype for a social </w:t>
-      </w:r>
-      <w:r>
-        <w:rPr>
-          <w:rFonts w:ascii="Georgia" w:hAnsi="Georgia" w:cs="Garamond-Bold"/>
-          <w:bCs/>
-        </w:rPr>
-        <w:t>network</w:t>
-      </w:r>
-      <w:r>
-        <w:rPr>
-          <w:rFonts w:ascii="Georgia" w:hAnsi="Georgia" w:cs="Garamond-Bold"/>
-          <w:bCs/>
-        </w:rPr>
-        <w:t xml:space="preserve"> app geared towards aiding victims of domestic violence </w:t>
+        <w:t xml:space="preserve">Programmed various player character functionalities as well as designed the levels the player interacted in </w:t>
+      </w:r>
+      <w:r>
+        <w:rPr>
+          <w:rFonts w:ascii="Georgia" w:hAnsi="Georgia" w:cs="Garamond-Bold"/>
+          <w:bCs/>
+        </w:rPr>
+        <w:t>using Unity and wrote the scripts in C#</w:t>
       </w:r>
     </w:p>
     <w:p>
@@ -1002,7 +998,28 @@
           <w:rFonts w:ascii="Georgia" w:hAnsi="Georgia" w:cs="Garamond-Bold"/>
           <w:bCs/>
         </w:rPr>
-        <w:t>App was designed as an anonymous version of Twitter with other functionalities including a natural language processor to categorize media posts and a heat map to provide help center resources to users who needed them</w:t>
+        <w:t xml:space="preserve">Created a prototype for a social </w:t>
+      </w:r>
+      <w:r>
+        <w:rPr>
+          <w:rFonts w:ascii="Georgia" w:hAnsi="Georgia" w:cs="Garamond-Bold"/>
+          <w:bCs/>
+        </w:rPr>
+        <w:t>network</w:t>
+      </w:r>
+      <w:r>
+        <w:rPr>
+          <w:rFonts w:ascii="Georgia" w:hAnsi="Georgia" w:cs="Garamond-Bold"/>
+          <w:bCs/>
+        </w:rPr>
+        <w:t xml:space="preserve"> app geared towards aiding victims of domestic violence </w:t>
+      </w:r>
+      <w:r>
+        <w:rPr>
+          <w:rFonts w:ascii="Georgia" w:hAnsi="Georgia" w:cs="Garamond-Bold"/>
+          <w:bCs/>
+        </w:rPr>
+        <w:t>in React Native</w:t>
       </w:r>
     </w:p>
     <w:p>
@@ -1026,14 +1043,7 @@
           <w:rFonts w:ascii="Georgia" w:hAnsi="Georgia" w:cs="Garamond-Bold"/>
           <w:bCs/>
         </w:rPr>
-        <w:t>Developed the app</w:t>
-      </w:r>
-      <w:r>
-        <w:rPr>
-          <w:rFonts w:ascii="Georgia" w:hAnsi="Georgia" w:cs="Garamond-Bold"/>
-          <w:bCs/>
-        </w:rPr>
-        <w:t xml:space="preserve"> in React Native and written in JavaScript </w:t>
+        <w:t>App was designed as an anonymous version of Twitter with other functionalities including a natural language processor to categorize media posts and a heat map to provide help center resources to users who needed them</w:t>
       </w:r>
     </w:p>
     <w:p>
@@ -1099,6 +1109,201 @@
           <w:sz w:val="24"/>
           <w:szCs w:val="24"/>
         </w:rPr>
+        <w:t xml:space="preserve">Tourney Organizer </w:t>
+      </w:r>
+      <w:r>
+        <w:rPr>
+          <w:rFonts w:ascii="Georgia" w:hAnsi="Georgia" w:cs="Garamond-Bold"/>
+          <w:b/>
+          <w:bCs/>
+          <w:sz w:val="24"/>
+          <w:szCs w:val="24"/>
+        </w:rPr>
+        <w:t>(</w:t>
+      </w:r>
+      <w:r>
+        <w:rPr>
+          <w:rFonts w:ascii="Georgia" w:hAnsi="Georgia" w:cs="Garamond-Bold"/>
+          <w:b/>
+          <w:bCs/>
+          <w:sz w:val="24"/>
+          <w:szCs w:val="24"/>
+        </w:rPr>
+        <w:t>React Native</w:t>
+      </w:r>
+      <w:r>
+        <w:rPr>
+          <w:rFonts w:ascii="Georgia" w:hAnsi="Georgia" w:cs="Garamond-Bold"/>
+          <w:b/>
+          <w:bCs/>
+          <w:sz w:val="24"/>
+          <w:szCs w:val="24"/>
+        </w:rPr>
+        <w:t xml:space="preserve">, </w:t>
+      </w:r>
+      <w:proofErr w:type="spellStart"/>
+      <w:r>
+        <w:rPr>
+          <w:rFonts w:ascii="Georgia" w:hAnsi="Georgia" w:cs="Garamond-Bold"/>
+          <w:b/>
+          <w:bCs/>
+          <w:sz w:val="24"/>
+          <w:szCs w:val="24"/>
+        </w:rPr>
+        <w:t>Java</w:t>
+      </w:r>
+      <w:r>
+        <w:rPr>
+          <w:rFonts w:ascii="Georgia" w:hAnsi="Georgia" w:cs="Garamond-Bold"/>
+          <w:b/>
+          <w:bCs/>
+          <w:sz w:val="24"/>
+          <w:szCs w:val="24"/>
+        </w:rPr>
+        <w:t>script</w:t>
+      </w:r>
+      <w:proofErr w:type="spellEnd"/>
+      <w:r>
+        <w:rPr>
+          <w:rFonts w:ascii="Georgia" w:hAnsi="Georgia" w:cs="Garamond-Bold"/>
+          <w:b/>
+          <w:bCs/>
+          <w:sz w:val="24"/>
+          <w:szCs w:val="24"/>
+        </w:rPr>
+        <w:t>)</w:t>
+      </w:r>
+      <w:r>
+        <w:rPr>
+          <w:rFonts w:ascii="Georgia" w:hAnsi="Georgia" w:cs="Garamond-Bold"/>
+          <w:b/>
+          <w:bCs/>
+          <w:sz w:val="24"/>
+          <w:szCs w:val="24"/>
+        </w:rPr>
+        <w:t xml:space="preserve">                              </w:t>
+      </w:r>
+      <w:r>
+        <w:rPr>
+          <w:rFonts w:ascii="Georgia" w:hAnsi="Georgia" w:cs="Garamond-Bold"/>
+          <w:b/>
+          <w:bCs/>
+          <w:sz w:val="24"/>
+          <w:szCs w:val="24"/>
+        </w:rPr>
+        <w:t xml:space="preserve"> </w:t>
+      </w:r>
+      <w:r>
+        <w:rPr>
+          <w:rFonts w:ascii="Georgia" w:hAnsi="Georgia" w:cs="Garamond-Bold"/>
+          <w:b/>
+          <w:bCs/>
+          <w:sz w:val="24"/>
+          <w:szCs w:val="24"/>
+        </w:rPr>
+        <w:tab/>
+        <w:t xml:space="preserve">                 </w:t>
+      </w:r>
+    </w:p>
+    <w:p>
+      <w:pPr>
+        <w:pStyle w:val="ListParagraph"/>
+        <w:numPr>
+          <w:ilvl w:val="0"/>
+          <w:numId w:val="8"/>
+        </w:numPr>
+        <w:autoSpaceDE w:val="0"/>
+        <w:autoSpaceDN w:val="0"/>
+        <w:adjustRightInd w:val="0"/>
+        <w:spacing w:after="0" w:line="240" w:lineRule="auto"/>
+        <w:rPr>
+          <w:rFonts w:ascii="Georgia" w:hAnsi="Georgia" w:cs="Garamond-Bold"/>
+          <w:bCs/>
+        </w:rPr>
+      </w:pPr>
+      <w:r>
+        <w:rPr>
+          <w:rFonts w:ascii="Georgia" w:hAnsi="Georgia" w:cs="Garamond-Bold"/>
+          <w:bCs/>
+        </w:rPr>
+        <w:t>Developing React Native app with expo cli to create an app to make tourney brackets</w:t>
+      </w:r>
+    </w:p>
+    <w:p>
+      <w:pPr>
+        <w:pStyle w:val="ListParagraph"/>
+        <w:numPr>
+          <w:ilvl w:val="0"/>
+          <w:numId w:val="8"/>
+        </w:numPr>
+        <w:autoSpaceDE w:val="0"/>
+        <w:autoSpaceDN w:val="0"/>
+        <w:adjustRightInd w:val="0"/>
+        <w:spacing w:after="0" w:line="240" w:lineRule="auto"/>
+        <w:rPr>
+          <w:rFonts w:ascii="Georgia" w:hAnsi="Georgia" w:cs="Garamond-Bold"/>
+          <w:bCs/>
+        </w:rPr>
+      </w:pPr>
+      <w:r>
+        <w:rPr>
+          <w:rFonts w:ascii="Georgia" w:hAnsi="Georgia" w:cs="Garamond-Bold"/>
+          <w:bCs/>
+        </w:rPr>
+        <w:t xml:space="preserve">Will use </w:t>
+      </w:r>
+      <w:proofErr w:type="spellStart"/>
+      <w:r>
+        <w:rPr>
+          <w:rFonts w:ascii="Georgia" w:hAnsi="Georgia" w:cs="Garamond-Bold"/>
+          <w:bCs/>
+        </w:rPr>
+        <w:t>Challonge</w:t>
+      </w:r>
+      <w:proofErr w:type="spellEnd"/>
+      <w:r>
+        <w:rPr>
+          <w:rFonts w:ascii="Georgia" w:hAnsi="Georgia" w:cs="Garamond-Bold"/>
+          <w:bCs/>
+        </w:rPr>
+        <w:t xml:space="preserve"> API to create tournament brackets and will develop separate notification system to help streamline the user’s job as tournament organizer.</w:t>
+      </w:r>
+    </w:p>
+    <w:p>
+      <w:pPr>
+        <w:pStyle w:val="ListParagraph"/>
+        <w:autoSpaceDE w:val="0"/>
+        <w:autoSpaceDN w:val="0"/>
+        <w:adjustRightInd w:val="0"/>
+        <w:spacing w:after="0" w:line="240" w:lineRule="auto"/>
+        <w:rPr>
+          <w:rFonts w:ascii="Georgia" w:hAnsi="Georgia" w:cs="Garamond-Bold"/>
+          <w:bCs/>
+        </w:rPr>
+      </w:pPr>
+    </w:p>
+    <w:p>
+      <w:pPr>
+        <w:autoSpaceDE w:val="0"/>
+        <w:autoSpaceDN w:val="0"/>
+        <w:adjustRightInd w:val="0"/>
+        <w:spacing w:after="0" w:line="240" w:lineRule="auto"/>
+        <w:rPr>
+          <w:rFonts w:ascii="Georgia" w:hAnsi="Georgia" w:cs="Garamond-Bold"/>
+          <w:b/>
+          <w:bCs/>
+          <w:sz w:val="24"/>
+          <w:szCs w:val="24"/>
+        </w:rPr>
+      </w:pPr>
+      <w:r>
+        <w:rPr>
+          <w:rFonts w:ascii="Georgia" w:hAnsi="Georgia" w:cs="Garamond-Bold"/>
+          <w:b/>
+          <w:bCs/>
+          <w:sz w:val="24"/>
+          <w:szCs w:val="24"/>
+        </w:rPr>
         <w:t>Lucid You</w:t>
       </w:r>
       <w:r>
@@ -1109,7 +1314,7 @@
           <w:sz w:val="24"/>
           <w:szCs w:val="24"/>
         </w:rPr>
-        <w:tab/>
+        <w:t xml:space="preserve"> (Android Studio, Java, Firebase)</w:t>
       </w:r>
       <w:r>
         <w:rPr>
@@ -1257,6 +1462,13 @@
           <w:rFonts w:ascii="Georgia" w:hAnsi="Georgia" w:cs="Garamond-Bold"/>
           <w:bCs/>
         </w:rPr>
+        <w:t xml:space="preserve"> in</w:t>
+      </w:r>
+      <w:r>
+        <w:rPr>
+          <w:rFonts w:ascii="Georgia" w:hAnsi="Georgia" w:cs="Garamond-Bold"/>
+          <w:bCs/>
+        </w:rPr>
         <w:t xml:space="preserve"> to help induce lucid dreaming in </w:t>
       </w:r>
       <w:r>
@@ -1265,6 +1477,13 @@
           <w:bCs/>
         </w:rPr>
         <w:t>users</w:t>
+      </w:r>
+      <w:r>
+        <w:rPr>
+          <w:rFonts w:ascii="Georgia" w:hAnsi="Georgia" w:cs="Garamond-Bold"/>
+          <w:bCs/>
+        </w:rPr>
+        <w:t xml:space="preserve"> </w:t>
       </w:r>
     </w:p>
     <w:p>
@@ -1361,15 +1580,168 @@
           <w:rFonts w:ascii="Georgia" w:hAnsi="Georgia" w:cs="Garamond-Bold"/>
           <w:bCs/>
         </w:rPr>
-        <w:t>on and Firestore functionality</w:t>
-      </w:r>
+        <w:t xml:space="preserve">on and </w:t>
+      </w:r>
+      <w:proofErr w:type="spellStart"/>
+      <w:r>
+        <w:rPr>
+          <w:rFonts w:ascii="Georgia" w:hAnsi="Georgia" w:cs="Garamond-Bold"/>
+          <w:bCs/>
+        </w:rPr>
+        <w:t>Firestore</w:t>
+      </w:r>
+      <w:proofErr w:type="spellEnd"/>
+      <w:r>
+        <w:rPr>
+          <w:rFonts w:ascii="Georgia" w:hAnsi="Georgia" w:cs="Garamond-Bold"/>
+          <w:bCs/>
+        </w:rPr>
+        <w:t xml:space="preserve"> functionality</w:t>
+      </w:r>
+      <w:r>
+        <w:rPr>
+          <w:rFonts w:ascii="Georgia" w:hAnsi="Georgia" w:cs="Garamond-Bold"/>
+          <w:bCs/>
+        </w:rPr>
+        <w:t xml:space="preserve"> </w:t>
+      </w:r>
+    </w:p>
+    <w:p>
+      <w:pPr>
+        <w:autoSpaceDE w:val="0"/>
+        <w:autoSpaceDN w:val="0"/>
+        <w:adjustRightInd w:val="0"/>
+        <w:spacing w:after="0" w:line="240" w:lineRule="auto"/>
+        <w:rPr>
+          <w:rFonts w:ascii="Georgia" w:hAnsi="Georgia" w:cs="Garamond-Bold"/>
+          <w:bCs/>
+        </w:rPr>
+      </w:pPr>
+    </w:p>
+    <w:p>
+      <w:pPr>
+        <w:autoSpaceDE w:val="0"/>
+        <w:autoSpaceDN w:val="0"/>
+        <w:adjustRightInd w:val="0"/>
+        <w:spacing w:after="0" w:line="240" w:lineRule="auto"/>
+        <w:rPr>
+          <w:rFonts w:ascii="Georgia" w:hAnsi="Georgia" w:cs="Garamond-Bold"/>
+          <w:b/>
+          <w:bCs/>
+          <w:sz w:val="28"/>
+          <w:szCs w:val="28"/>
+        </w:rPr>
+      </w:pPr>
+      <w:r>
+        <w:rPr>
+          <w:rFonts w:ascii="Georgia" w:hAnsi="Georgia" w:cs="Garamond-Bold"/>
+          <w:b/>
+          <w:bCs/>
+          <w:sz w:val="28"/>
+          <w:szCs w:val="28"/>
+        </w:rPr>
+        <w:t>EDUCATION</w:t>
+      </w:r>
+      <w:r>
+        <w:rPr>
+          <w:rFonts w:ascii="Georgia" w:hAnsi="Georgia" w:cs="Garamond-Bold"/>
+          <w:b/>
+          <w:bCs/>
+          <w:sz w:val="28"/>
+          <w:szCs w:val="28"/>
+        </w:rPr>
+        <w:t xml:space="preserve">                                                                                         </w:t>
+      </w:r>
+      <w:r>
+        <w:rPr>
+          <w:rFonts w:ascii="Georgia" w:hAnsi="Georgia" w:cs="Garamond-Bold"/>
+          <w:b/>
+          <w:bCs/>
+        </w:rPr>
+        <w:t xml:space="preserve"> </w:t>
+      </w:r>
+    </w:p>
+    <w:p>
+      <w:pPr>
+        <w:pBdr>
+          <w:top w:val="single" w:sz="4" w:space="1" w:color="auto"/>
+        </w:pBdr>
+        <w:autoSpaceDE w:val="0"/>
+        <w:autoSpaceDN w:val="0"/>
+        <w:adjustRightInd w:val="0"/>
+        <w:spacing w:after="0" w:line="240" w:lineRule="auto"/>
+        <w:rPr>
+          <w:rFonts w:ascii="Georgia" w:hAnsi="Georgia" w:cs="Garamond-Bold"/>
+          <w:bCs/>
+        </w:rPr>
+      </w:pPr>
+      <w:r>
+        <w:rPr>
+          <w:rFonts w:ascii="Georgia" w:hAnsi="Georgia" w:cs="Garamond-Bold"/>
+          <w:b/>
+          <w:bCs/>
+          <w:sz w:val="24"/>
+          <w:szCs w:val="24"/>
+        </w:rPr>
+        <w:t>University of California</w:t>
+      </w:r>
+      <w:r>
+        <w:rPr>
+          <w:rFonts w:ascii="Georgia" w:hAnsi="Georgia" w:cs="Garamond-Bold"/>
+          <w:b/>
+          <w:bCs/>
+          <w:sz w:val="24"/>
+          <w:szCs w:val="24"/>
+        </w:rPr>
+        <w:t xml:space="preserve"> -</w:t>
+      </w:r>
+      <w:r>
+        <w:rPr>
+          <w:rFonts w:ascii="Georgia" w:hAnsi="Georgia" w:cs="Garamond-Bold"/>
+          <w:b/>
+          <w:bCs/>
+          <w:sz w:val="24"/>
+          <w:szCs w:val="24"/>
+        </w:rPr>
+        <w:t xml:space="preserve"> Davis                                  </w:t>
+      </w:r>
+      <w:r>
+        <w:rPr>
+          <w:rFonts w:ascii="Georgia" w:hAnsi="Georgia" w:cs="Garamond-Bold"/>
+          <w:b/>
+          <w:bCs/>
+          <w:sz w:val="24"/>
+          <w:szCs w:val="24"/>
+        </w:rPr>
+        <w:t xml:space="preserve">    October 2014 – June 2018</w:t>
+      </w:r>
+    </w:p>
+    <w:p>
+      <w:pPr>
+        <w:autoSpaceDE w:val="0"/>
+        <w:autoSpaceDN w:val="0"/>
+        <w:adjustRightInd w:val="0"/>
+        <w:spacing w:after="0" w:line="240" w:lineRule="auto"/>
+        <w:rPr>
+          <w:rFonts w:ascii="Georgia" w:hAnsi="Georgia" w:cs="Garamond"/>
+          <w:sz w:val="24"/>
+          <w:szCs w:val="24"/>
+        </w:rPr>
+        <w:sectPr>
+          <w:type w:val="continuous"/>
+          <w:pgSz w:w="12240" w:h="15840"/>
+          <w:pgMar w:top="1440" w:right="1440" w:bottom="1440" w:left="1440" w:header="720" w:footer="720" w:gutter="0"/>
+          <w:cols w:space="720"/>
+          <w:docGrid w:linePitch="360"/>
+        </w:sectPr>
+      </w:pPr>
     </w:p>
     <w:p>
       <w:pPr>
         <w:pStyle w:val="ListParagraph"/>
         <w:numPr>
           <w:ilvl w:val="0"/>
-          <w:numId w:val="8"/>
+          <w:numId w:val="14"/>
         </w:numPr>
         <w:autoSpaceDE w:val="0"/>
         <w:autoSpaceDN w:val="0"/>
@@ -1385,230 +1757,8 @@
           <w:rFonts w:ascii="Georgia" w:hAnsi="Georgia" w:cs="Garamond-Bold"/>
           <w:bCs/>
         </w:rPr>
-        <w:t xml:space="preserve">Build in Android Studio and coded in Java </w:t>
-      </w:r>
-    </w:p>
-    <w:p>
-      <w:pPr>
-        <w:autoSpaceDE w:val="0"/>
-        <w:autoSpaceDN w:val="0"/>
-        <w:adjustRightInd w:val="0"/>
-        <w:spacing w:after="0" w:line="240" w:lineRule="auto"/>
-        <w:rPr>
-          <w:rFonts w:ascii="Georgia" w:hAnsi="Georgia" w:cs="Garamond-Bold"/>
-          <w:bCs/>
-        </w:rPr>
-      </w:pPr>
-    </w:p>
-    <w:p>
-      <w:pPr>
-        <w:autoSpaceDE w:val="0"/>
-        <w:autoSpaceDN w:val="0"/>
-        <w:adjustRightInd w:val="0"/>
-        <w:spacing w:after="0" w:line="240" w:lineRule="auto"/>
-        <w:rPr>
-          <w:rFonts w:ascii="Georgia" w:hAnsi="Georgia" w:cs="Garamond-Bold"/>
-          <w:b/>
-          <w:bCs/>
-          <w:sz w:val="24"/>
-          <w:szCs w:val="24"/>
-        </w:rPr>
-      </w:pPr>
-      <w:r>
-        <w:rPr>
-          <w:rFonts w:ascii="Georgia" w:hAnsi="Georgia" w:cs="Garamond-Bold"/>
-          <w:b/>
-          <w:bCs/>
-          <w:sz w:val="24"/>
-          <w:szCs w:val="24"/>
-        </w:rPr>
-        <w:t>Warcraft II Website</w:t>
-      </w:r>
-      <w:r>
-        <w:rPr>
-          <w:rFonts w:ascii="Georgia" w:hAnsi="Georgia" w:cs="Garamond-Bold"/>
-          <w:b/>
-          <w:bCs/>
-          <w:sz w:val="24"/>
-          <w:szCs w:val="24"/>
-        </w:rPr>
-        <w:t xml:space="preserve"> </w:t>
-      </w:r>
-      <w:r>
-        <w:rPr>
-          <w:rFonts w:ascii="Georgia" w:hAnsi="Georgia" w:cs="Garamond-Bold"/>
-          <w:b/>
-          <w:bCs/>
-          <w:sz w:val="24"/>
-          <w:szCs w:val="24"/>
-        </w:rPr>
-        <w:tab/>
-        <w:t xml:space="preserve">                              </w:t>
-      </w:r>
-      <w:r>
-        <w:rPr>
-          <w:rFonts w:ascii="Georgia" w:hAnsi="Georgia" w:cs="Garamond-Bold"/>
-          <w:b/>
-          <w:bCs/>
-          <w:sz w:val="24"/>
-          <w:szCs w:val="24"/>
-        </w:rPr>
-        <w:tab/>
-      </w:r>
-      <w:r>
-        <w:rPr>
-          <w:rFonts w:ascii="Georgia" w:hAnsi="Georgia" w:cs="Garamond-Bold"/>
-          <w:b/>
-          <w:bCs/>
-          <w:sz w:val="24"/>
-          <w:szCs w:val="24"/>
-        </w:rPr>
-        <w:t xml:space="preserve">        </w:t>
-      </w:r>
-    </w:p>
-    <w:p>
-      <w:pPr>
-        <w:pStyle w:val="ListParagraph"/>
-        <w:numPr>
-          <w:ilvl w:val="0"/>
-          <w:numId w:val="8"/>
-        </w:numPr>
-        <w:autoSpaceDE w:val="0"/>
-        <w:autoSpaceDN w:val="0"/>
-        <w:adjustRightInd w:val="0"/>
-        <w:spacing w:after="0" w:line="240" w:lineRule="auto"/>
-        <w:rPr>
-          <w:rFonts w:ascii="Georgia" w:hAnsi="Georgia" w:cs="Garamond-Bold"/>
-          <w:bCs/>
-        </w:rPr>
-      </w:pPr>
-      <w:r>
-        <w:rPr>
-          <w:rFonts w:ascii="Georgia" w:hAnsi="Georgia" w:cs="Garamond-Bold"/>
-          <w:bCs/>
-        </w:rPr>
-        <w:t>Developed</w:t>
-      </w:r>
-      <w:r>
-        <w:rPr>
-          <w:rFonts w:ascii="Georgia" w:hAnsi="Georgia" w:cs="Garamond-Bold"/>
-          <w:bCs/>
-        </w:rPr>
-        <w:t xml:space="preserve"> a </w:t>
-      </w:r>
-      <w:r>
-        <w:rPr>
-          <w:rFonts w:ascii="Georgia" w:hAnsi="Georgia" w:cs="Garamond-Bold"/>
-          <w:bCs/>
-        </w:rPr>
-        <w:t>website for the game Warcraft II in a team of 10 students</w:t>
-      </w:r>
-    </w:p>
-    <w:p>
-      <w:pPr>
-        <w:pStyle w:val="ListParagraph"/>
-        <w:numPr>
-          <w:ilvl w:val="0"/>
-          <w:numId w:val="8"/>
-        </w:numPr>
-        <w:autoSpaceDE w:val="0"/>
-        <w:autoSpaceDN w:val="0"/>
-        <w:adjustRightInd w:val="0"/>
-        <w:spacing w:after="0" w:line="240" w:lineRule="auto"/>
-        <w:rPr>
-          <w:rFonts w:ascii="Georgia" w:hAnsi="Georgia" w:cs="Garamond-Bold"/>
-          <w:bCs/>
-        </w:rPr>
-      </w:pPr>
-      <w:r>
-        <w:rPr>
-          <w:rFonts w:ascii="Georgia" w:hAnsi="Georgia" w:cs="Garamond-Bold"/>
-          <w:bCs/>
-        </w:rPr>
-        <w:t xml:space="preserve">Developed the </w:t>
-      </w:r>
-      <w:r>
-        <w:rPr>
-          <w:rFonts w:ascii="Georgia" w:hAnsi="Georgia" w:cs="Garamond-Bold"/>
-          <w:bCs/>
-        </w:rPr>
-        <w:t xml:space="preserve">personal </w:t>
-      </w:r>
-      <w:r>
-        <w:rPr>
-          <w:rFonts w:ascii="Georgia" w:hAnsi="Georgia" w:cs="Garamond-Bold"/>
-          <w:bCs/>
-        </w:rPr>
-        <w:t xml:space="preserve">messaging system for </w:t>
-      </w:r>
-      <w:r>
-        <w:rPr>
-          <w:rFonts w:ascii="Georgia" w:hAnsi="Georgia" w:cs="Garamond-Bold"/>
-          <w:bCs/>
-        </w:rPr>
-        <w:t>player</w:t>
-      </w:r>
-      <w:r>
-        <w:rPr>
-          <w:rFonts w:ascii="Georgia" w:hAnsi="Georgia" w:cs="Garamond-Bold"/>
-          <w:bCs/>
-        </w:rPr>
-        <w:t xml:space="preserve"> to </w:t>
-      </w:r>
-      <w:r>
-        <w:rPr>
-          <w:rFonts w:ascii="Georgia" w:hAnsi="Georgia" w:cs="Garamond-Bold"/>
-          <w:bCs/>
-        </w:rPr>
-        <w:t xml:space="preserve">player communication </w:t>
-      </w:r>
-    </w:p>
-    <w:p>
-      <w:pPr>
-        <w:pStyle w:val="ListParagraph"/>
-        <w:numPr>
-          <w:ilvl w:val="0"/>
-          <w:numId w:val="8"/>
-        </w:numPr>
-        <w:autoSpaceDE w:val="0"/>
-        <w:autoSpaceDN w:val="0"/>
-        <w:adjustRightInd w:val="0"/>
-        <w:spacing w:after="0" w:line="240" w:lineRule="auto"/>
-        <w:rPr>
-          <w:rFonts w:ascii="Georgia" w:hAnsi="Georgia" w:cs="Garamond-Bold"/>
-          <w:bCs/>
-        </w:rPr>
-      </w:pPr>
-      <w:r>
-        <w:rPr>
-          <w:rFonts w:ascii="Georgia" w:hAnsi="Georgia" w:cs="Garamond-Bold"/>
-          <w:bCs/>
-        </w:rPr>
-        <w:t>Wrote several scripts in PHP to make queries to our AWS database and use data received</w:t>
-      </w:r>
-    </w:p>
-    <w:p>
-      <w:pPr>
-        <w:pStyle w:val="ListParagraph"/>
-        <w:numPr>
-          <w:ilvl w:val="0"/>
-          <w:numId w:val="8"/>
-        </w:numPr>
-        <w:autoSpaceDE w:val="0"/>
-        <w:autoSpaceDN w:val="0"/>
-        <w:adjustRightInd w:val="0"/>
-        <w:spacing w:after="0" w:line="240" w:lineRule="auto"/>
-        <w:rPr>
-          <w:rFonts w:ascii="Georgia" w:hAnsi="Georgia" w:cs="Garamond-Bold"/>
-          <w:bCs/>
-        </w:rPr>
-      </w:pPr>
-      <w:r>
-        <w:rPr>
-          <w:rFonts w:ascii="Georgia" w:hAnsi="Georgia" w:cs="Garamond-Bold"/>
-          <w:bCs/>
-        </w:rPr>
-        <w:t xml:space="preserve">Queries to the database were written in SQL </w:t>
+        <w:lastRenderedPageBreak/>
+        <w:t>Bachelor of Science, Computer Science</w:t>
       </w:r>
     </w:p>
     <w:sectPr>
@@ -2841,6 +2991,119 @@
     </w:lvl>
   </w:abstractNum>
   <w:abstractNum w:abstractNumId="11">
+    <w:nsid w:val="716043E1"/>
+    <w:multiLevelType w:val="hybridMultilevel"/>
+    <w:tmpl w:val="913414D2"/>
+    <w:lvl w:ilvl="0" w:tplc="04090001">
+      <w:start w:val="1"/>
+      <w:numFmt w:val="bullet"/>
+      <w:lvlText w:val=""/>
+      <w:lvlJc w:val="left"/>
+      <w:pPr>
+        <w:ind w:left="720" w:hanging="360"/>
+      </w:pPr>
+      <w:rPr>
+        <w:rFonts w:ascii="Symbol" w:hAnsi="Symbol" w:hint="default"/>
+      </w:rPr>
+    </w:lvl>
+    <w:lvl w:ilvl="1" w:tplc="04090003" w:tentative="1">
+      <w:start w:val="1"/>
+      <w:numFmt w:val="bullet"/>
+      <w:lvlText w:val="o"/>
+      <w:lvlJc w:val="left"/>
+      <w:pPr>
+        <w:ind w:left="1440" w:hanging="360"/>
+      </w:pPr>
+      <w:rPr>
+        <w:rFonts w:ascii="Courier New" w:hAnsi="Courier New" w:cs="Courier New" w:hint="default"/>
+      </w:rPr>
+    </w:lvl>
+    <w:lvl w:ilvl="2" w:tplc="04090005" w:tentative="1">
+      <w:start w:val="1"/>
+      <w:numFmt w:val="bullet"/>
+      <w:lvlText w:val=""/>
+      <w:lvlJc w:val="left"/>
+      <w:pPr>
+        <w:ind w:left="2160" w:hanging="360"/>
+      </w:pPr>
+      <w:rPr>
+        <w:rFonts w:ascii="Wingdings" w:hAnsi="Wingdings" w:hint="default"/>
+      </w:rPr>
+    </w:lvl>
+    <w:lvl w:ilvl="3" w:tplc="04090001" w:tentative="1">
+      <w:start w:val="1"/>
+      <w:numFmt w:val="bullet"/>
+      <w:lvlText w:val=""/>
+      <w:lvlJc w:val="left"/>
+      <w:pPr>
+        <w:ind w:left="2880" w:hanging="360"/>
+      </w:pPr>
+      <w:rPr>
+        <w:rFonts w:ascii="Symbol" w:hAnsi="Symbol" w:hint="default"/>
+      </w:rPr>
+    </w:lvl>
+    <w:lvl w:ilvl="4" w:tplc="04090003" w:tentative="1">
+      <w:start w:val="1"/>
+      <w:numFmt w:val="bullet"/>
+      <w:lvlText w:val="o"/>
+      <w:lvlJc w:val="left"/>
+      <w:pPr>
+        <w:ind w:left="3600" w:hanging="360"/>
+      </w:pPr>
+      <w:rPr>
+        <w:rFonts w:ascii="Courier New" w:hAnsi="Courier New" w:cs="Courier New" w:hint="default"/>
+      </w:rPr>
+    </w:lvl>
+    <w:lvl w:ilvl="5" w:tplc="04090005" w:tentative="1">
+      <w:start w:val="1"/>
+      <w:numFmt w:val="bullet"/>
+      <w:lvlText w:val=""/>
+      <w:lvlJc w:val="left"/>
+      <w:pPr>
+        <w:ind w:left="4320" w:hanging="360"/>
+      </w:pPr>
+      <w:rPr>
+        <w:rFonts w:ascii="Wingdings" w:hAnsi="Wingdings" w:hint="default"/>
+      </w:rPr>
+    </w:lvl>
+    <w:lvl w:ilvl="6" w:tplc="04090001" w:tentative="1">
+      <w:start w:val="1"/>
+      <w:numFmt w:val="bullet"/>
+      <w:lvlText w:val=""/>
+      <w:lvlJc w:val="left"/>
+      <w:pPr>
+        <w:ind w:left="5040" w:hanging="360"/>
+      </w:pPr>
+      <w:rPr>
+        <w:rFonts w:ascii="Symbol" w:hAnsi="Symbol" w:hint="default"/>
+      </w:rPr>
+    </w:lvl>
+    <w:lvl w:ilvl="7" w:tplc="04090003" w:tentative="1">
+      <w:start w:val="1"/>
+      <w:numFmt w:val="bullet"/>
+      <w:lvlText w:val="o"/>
+      <w:lvlJc w:val="left"/>
+      <w:pPr>
+        <w:ind w:left="5760" w:hanging="360"/>
+      </w:pPr>
+      <w:rPr>
+        <w:rFonts w:ascii="Courier New" w:hAnsi="Courier New" w:cs="Courier New" w:hint="default"/>
+      </w:rPr>
+    </w:lvl>
+    <w:lvl w:ilvl="8" w:tplc="04090005" w:tentative="1">
+      <w:start w:val="1"/>
+      <w:numFmt w:val="bullet"/>
+      <w:lvlText w:val=""/>
+      <w:lvlJc w:val="left"/>
+      <w:pPr>
+        <w:ind w:left="6480" w:hanging="360"/>
+      </w:pPr>
+      <w:rPr>
+        <w:rFonts w:ascii="Wingdings" w:hAnsi="Wingdings" w:hint="default"/>
+      </w:rPr>
+    </w:lvl>
+  </w:abstractNum>
+  <w:abstractNum w:abstractNumId="12">
     <w:nsid w:val="73C9365B"/>
     <w:multiLevelType w:val="hybridMultilevel"/>
     <w:tmpl w:val="10A8688C"/>
@@ -2953,7 +3216,7 @@
       </w:rPr>
     </w:lvl>
   </w:abstractNum>
-  <w:abstractNum w:abstractNumId="12">
+  <w:abstractNum w:abstractNumId="13">
     <w:nsid w:val="7979630D"/>
     <w:multiLevelType w:val="hybridMultilevel"/>
     <w:tmpl w:val="916ECD28"/>
@@ -3091,7 +3354,7 @@
     <w:abstractNumId w:val="10"/>
   </w:num>
   <w:num w:numId="9">
-    <w:abstractNumId w:val="11"/>
+    <w:abstractNumId w:val="12"/>
   </w:num>
   <w:num w:numId="10">
     <w:abstractNumId w:val="0"/>
@@ -3100,10 +3363,13 @@
     <w:abstractNumId w:val="7"/>
   </w:num>
   <w:num w:numId="12">
-    <w:abstractNumId w:val="12"/>
+    <w:abstractNumId w:val="13"/>
   </w:num>
   <w:num w:numId="13">
     <w:abstractNumId w:val="4"/>
+  </w:num>
+  <w:num w:numId="14">
+    <w:abstractNumId w:val="11"/>
   </w:num>
 </w:numbering>
 </file>

</xml_diff>